<commit_message>
Ajout fiche E4, fix use case, spec technique
</commit_message>
<xml_diff>
--- a/Documentation/Ecrit/02b_Specifications_techniques.docx
+++ b/Documentation/Ecrit/02b_Specifications_techniques.docx
@@ -136,18 +136,32 @@
     </w:p>
     <w:p>
       <w:r>
-        <w:t>Version : 1.0</w:t>
-      </w:r>
+        <w:t>Version : 1.</w:t>
+      </w:r>
+      <w:r>
+        <w:t>1</w:t>
+      </w:r>
+      <w:bookmarkStart w:id="0" w:name="_GoBack"/>
+      <w:bookmarkEnd w:id="0"/>
     </w:p>
     <w:p>
       <w:r>
         <w:t xml:space="preserve">Date : </w:t>
       </w:r>
       <w:r>
-        <w:t>10</w:t>
-      </w:r>
-      <w:r>
-        <w:t>/02/2020</w:t>
+        <w:t>1</w:t>
+      </w:r>
+      <w:r>
+        <w:t>8</w:t>
+      </w:r>
+      <w:r>
+        <w:t>/0</w:t>
+      </w:r>
+      <w:r>
+        <w:t>3</w:t>
+      </w:r>
+      <w:r>
+        <w:t>/2020</w:t>
       </w:r>
     </w:p>
     <w:p>
@@ -2452,7 +2466,7 @@
           <w:szCs w:val="24"/>
           <w:u w:val="single"/>
         </w:rPr>
-        <w:t>Réservation créneaux horaires</w:t>
+        <w:t>Administrateur – Gestion des comptes utilisateurs</w:t>
       </w:r>
       <w:r>
         <w:rPr>
@@ -2488,248 +2502,13 @@
       </w:pPr>
       <w:r>
         <w:rPr>
-          <w:b/>
-          <w:bCs/>
-          <w:sz w:val="24"/>
-          <w:szCs w:val="24"/>
-          <w:u w:val="single"/>
-        </w:rPr>
-        <w:t xml:space="preserve">Visualisation créneaux réservés : </w:t>
-      </w:r>
-    </w:p>
-    <w:p>
-      <w:pPr>
-        <w:rPr>
-          <w:b/>
-          <w:bCs/>
-          <w:sz w:val="24"/>
-          <w:szCs w:val="24"/>
-          <w:u w:val="single"/>
-        </w:rPr>
-      </w:pPr>
-      <w:bookmarkStart w:id="0" w:name="_GoBack"/>
-      <w:bookmarkEnd w:id="0"/>
-    </w:p>
-    <w:p>
-      <w:pPr>
-        <w:rPr>
-          <w:b/>
-          <w:bCs/>
-          <w:sz w:val="24"/>
-          <w:szCs w:val="24"/>
-          <w:u w:val="single"/>
-        </w:rPr>
-      </w:pPr>
-      <w:r>
-        <w:rPr>
-          <w:b/>
-          <w:bCs/>
-          <w:sz w:val="24"/>
-          <w:szCs w:val="24"/>
-          <w:u w:val="single"/>
-        </w:rPr>
-        <w:t xml:space="preserve">Gestions des comptes </w:t>
-      </w:r>
-      <w:r>
-        <w:rPr>
-          <w:b/>
-          <w:bCs/>
-          <w:sz w:val="24"/>
-          <w:szCs w:val="24"/>
-          <w:u w:val="single"/>
-        </w:rPr>
-        <w:t xml:space="preserve">utilisateurs, des salles et des ligues </w:t>
-      </w:r>
-      <w:r>
-        <w:rPr>
-          <w:b/>
-          <w:bCs/>
-          <w:sz w:val="24"/>
-          <w:szCs w:val="24"/>
-          <w:u w:val="single"/>
-        </w:rPr>
-        <w:t>:</w:t>
-      </w:r>
-    </w:p>
-    <w:p>
-      <w:pPr>
-        <w:rPr>
-          <w:rFonts w:ascii="Agency FB" w:eastAsiaTheme="majorEastAsia" w:hAnsi="Agency FB" w:cstheme="majorBidi"/>
-          <w:b/>
-          <w:bCs/>
-          <w:color w:val="354B60"/>
-          <w:sz w:val="36"/>
-          <w:szCs w:val="36"/>
-          <w:u w:val="single"/>
-        </w:rPr>
-      </w:pPr>
-    </w:p>
-    <w:p>
-      <w:pPr>
-        <w:rPr>
-          <w:b/>
-          <w:bCs/>
           <w:noProof/>
-          <w:u w:val="single"/>
-        </w:rPr>
-      </w:pPr>
-    </w:p>
-    <w:p>
-      <w:pPr>
-        <w:rPr>
-          <w:rFonts w:ascii="Agency FB" w:eastAsiaTheme="majorEastAsia" w:hAnsi="Agency FB" w:cstheme="majorBidi"/>
-          <w:b/>
-          <w:bCs/>
-          <w:color w:val="354B60"/>
-          <w:sz w:val="36"/>
-          <w:szCs w:val="36"/>
-          <w:u w:val="single"/>
-        </w:rPr>
-      </w:pPr>
-      <w:r>
-        <w:rPr>
-          <w:rFonts w:ascii="Agency FB" w:eastAsiaTheme="majorEastAsia" w:hAnsi="Agency FB" w:cstheme="majorBidi"/>
-          <w:b/>
-          <w:bCs/>
-          <w:color w:val="354B60"/>
-          <w:sz w:val="36"/>
-          <w:szCs w:val="36"/>
-          <w:u w:val="single"/>
-        </w:rPr>
-        <w:br w:type="page"/>
-      </w:r>
-    </w:p>
-    <w:p>
-      <w:pPr>
-        <w:pStyle w:val="Paragraphedeliste"/>
-        <w:numPr>
-          <w:ilvl w:val="1"/>
-          <w:numId w:val="2"/>
-        </w:numPr>
-        <w:rPr>
-          <w:rFonts w:ascii="Agency FB" w:eastAsiaTheme="majorEastAsia" w:hAnsi="Agency FB" w:cstheme="majorBidi"/>
-          <w:b/>
-          <w:bCs/>
-          <w:color w:val="354B60"/>
-          <w:sz w:val="36"/>
-          <w:szCs w:val="36"/>
-          <w:u w:val="single"/>
-        </w:rPr>
-      </w:pPr>
-      <w:r>
-        <w:rPr>
-          <w:rFonts w:ascii="Agency FB" w:eastAsiaTheme="majorEastAsia" w:hAnsi="Agency FB" w:cstheme="majorBidi"/>
-          <w:b/>
-          <w:bCs/>
-          <w:color w:val="354B60"/>
-          <w:sz w:val="36"/>
-          <w:szCs w:val="36"/>
-          <w:u w:val="single"/>
-        </w:rPr>
-        <w:lastRenderedPageBreak/>
-        <w:t>Diagramme de séquence des notes de frais</w:t>
-      </w:r>
-    </w:p>
-    <w:p>
-      <w:pPr>
-        <w:rPr>
-          <w:sz w:val="24"/>
-          <w:szCs w:val="24"/>
-        </w:rPr>
-      </w:pPr>
-      <w:r>
-        <w:rPr>
-          <w:sz w:val="24"/>
-          <w:szCs w:val="24"/>
-        </w:rPr>
-        <w:t xml:space="preserve">Voici les diagrammes de séquences établis en vu de </w:t>
-      </w:r>
-      <w:r>
-        <w:rPr>
-          <w:sz w:val="24"/>
-          <w:szCs w:val="24"/>
-        </w:rPr>
-        <w:t>l’affichage et de la ré</w:t>
-      </w:r>
-      <w:r>
-        <w:rPr>
-          <w:sz w:val="24"/>
-          <w:szCs w:val="24"/>
-        </w:rPr>
-        <w:t>servation</w:t>
-      </w:r>
-      <w:r>
-        <w:rPr>
-          <w:sz w:val="24"/>
-          <w:szCs w:val="24"/>
-        </w:rPr>
-        <w:t xml:space="preserve"> des créneaux horaires :</w:t>
-      </w:r>
-      <w:r>
-        <w:rPr>
-          <w:sz w:val="24"/>
-          <w:szCs w:val="24"/>
-        </w:rPr>
-        <w:t xml:space="preserve"> </w:t>
-      </w:r>
-    </w:p>
-    <w:p>
-      <w:pPr>
-        <w:rPr>
-          <w:b/>
-          <w:bCs/>
-          <w:sz w:val="24"/>
-          <w:szCs w:val="24"/>
-          <w:u w:val="single"/>
-        </w:rPr>
-      </w:pPr>
-      <w:r>
-        <w:rPr>
-          <w:b/>
-          <w:bCs/>
-          <w:sz w:val="24"/>
-          <w:szCs w:val="24"/>
-          <w:u w:val="single"/>
-        </w:rPr>
-        <w:t xml:space="preserve">Affichage </w:t>
-      </w:r>
-      <w:r>
-        <w:rPr>
-          <w:b/>
-          <w:bCs/>
-          <w:sz w:val="24"/>
-          <w:szCs w:val="24"/>
-          <w:u w:val="single"/>
-        </w:rPr>
-        <w:t>du planning</w:t>
-      </w:r>
-      <w:r>
-        <w:rPr>
-          <w:b/>
-          <w:bCs/>
-          <w:sz w:val="24"/>
-          <w:szCs w:val="24"/>
-          <w:u w:val="single"/>
-        </w:rPr>
-        <w:t> :</w:t>
-      </w:r>
-    </w:p>
-    <w:p>
-      <w:pPr>
-        <w:rPr>
-          <w:sz w:val="24"/>
-          <w:szCs w:val="24"/>
-        </w:rPr>
-      </w:pPr>
-      <w:r>
-        <w:rPr>
-          <w:noProof/>
         </w:rPr>
         <w:drawing>
-          <wp:inline distT="0" distB="0" distL="0" distR="0" wp14:anchorId="0ED50077" wp14:editId="7CF7830A">
-            <wp:extent cx="5760720" cy="3481705"/>
-            <wp:effectExtent l="0" t="0" r="0" b="4445"/>
-            <wp:docPr id="13" name="Image 13"/>
+          <wp:inline distT="0" distB="0" distL="0" distR="0" wp14:anchorId="73BB405A" wp14:editId="0492EDEE">
+            <wp:extent cx="5760720" cy="2935605"/>
+            <wp:effectExtent l="0" t="0" r="0" b="0"/>
+            <wp:docPr id="2" name="Image 2"/>
             <wp:cNvGraphicFramePr>
               <a:graphicFrameLocks xmlns:a="http://schemas.openxmlformats.org/drawingml/2006/main" noChangeAspect="1"/>
             </wp:cNvGraphicFramePr>
@@ -2749,6 +2528,496 @@
                   <pic:spPr>
                     <a:xfrm>
                       <a:off x="0" y="0"/>
+                      <a:ext cx="5760720" cy="2935605"/>
+                    </a:xfrm>
+                    <a:prstGeom prst="rect">
+                      <a:avLst/>
+                    </a:prstGeom>
+                  </pic:spPr>
+                </pic:pic>
+              </a:graphicData>
+            </a:graphic>
+          </wp:inline>
+        </w:drawing>
+      </w:r>
+    </w:p>
+    <w:p>
+      <w:pPr>
+        <w:rPr>
+          <w:b/>
+          <w:bCs/>
+          <w:sz w:val="24"/>
+          <w:szCs w:val="24"/>
+          <w:u w:val="single"/>
+        </w:rPr>
+      </w:pPr>
+      <w:r>
+        <w:rPr>
+          <w:b/>
+          <w:bCs/>
+          <w:sz w:val="24"/>
+          <w:szCs w:val="24"/>
+          <w:u w:val="single"/>
+        </w:rPr>
+        <w:t>Administrateur – Gestion des salles</w:t>
+      </w:r>
+      <w:r>
+        <w:rPr>
+          <w:b/>
+          <w:bCs/>
+          <w:sz w:val="24"/>
+          <w:szCs w:val="24"/>
+          <w:u w:val="single"/>
+        </w:rPr>
+        <w:t xml:space="preserve"> : </w:t>
+      </w:r>
+    </w:p>
+    <w:p>
+      <w:pPr>
+        <w:rPr>
+          <w:b/>
+          <w:bCs/>
+          <w:sz w:val="24"/>
+          <w:szCs w:val="24"/>
+          <w:u w:val="single"/>
+        </w:rPr>
+      </w:pPr>
+    </w:p>
+    <w:p>
+      <w:pPr>
+        <w:rPr>
+          <w:b/>
+          <w:bCs/>
+          <w:sz w:val="24"/>
+          <w:szCs w:val="24"/>
+          <w:u w:val="single"/>
+        </w:rPr>
+      </w:pPr>
+      <w:r>
+        <w:rPr>
+          <w:noProof/>
+        </w:rPr>
+        <w:drawing>
+          <wp:inline distT="0" distB="0" distL="0" distR="0" wp14:anchorId="678A8261" wp14:editId="11FED66F">
+            <wp:extent cx="5760720" cy="2926715"/>
+            <wp:effectExtent l="0" t="0" r="0" b="6985"/>
+            <wp:docPr id="3" name="Image 3"/>
+            <wp:cNvGraphicFramePr>
+              <a:graphicFrameLocks xmlns:a="http://schemas.openxmlformats.org/drawingml/2006/main" noChangeAspect="1"/>
+            </wp:cNvGraphicFramePr>
+            <a:graphic xmlns:a="http://schemas.openxmlformats.org/drawingml/2006/main">
+              <a:graphicData uri="http://schemas.openxmlformats.org/drawingml/2006/picture">
+                <pic:pic xmlns:pic="http://schemas.openxmlformats.org/drawingml/2006/picture">
+                  <pic:nvPicPr>
+                    <pic:cNvPr id="1" name=""/>
+                    <pic:cNvPicPr/>
+                  </pic:nvPicPr>
+                  <pic:blipFill>
+                    <a:blip r:embed="rId10"/>
+                    <a:stretch>
+                      <a:fillRect/>
+                    </a:stretch>
+                  </pic:blipFill>
+                  <pic:spPr>
+                    <a:xfrm>
+                      <a:off x="0" y="0"/>
+                      <a:ext cx="5760720" cy="2926715"/>
+                    </a:xfrm>
+                    <a:prstGeom prst="rect">
+                      <a:avLst/>
+                    </a:prstGeom>
+                  </pic:spPr>
+                </pic:pic>
+              </a:graphicData>
+            </a:graphic>
+          </wp:inline>
+        </w:drawing>
+      </w:r>
+    </w:p>
+    <w:p>
+      <w:pPr>
+        <w:rPr>
+          <w:b/>
+          <w:bCs/>
+          <w:sz w:val="24"/>
+          <w:szCs w:val="24"/>
+          <w:u w:val="single"/>
+        </w:rPr>
+      </w:pPr>
+    </w:p>
+    <w:p>
+      <w:pPr>
+        <w:rPr>
+          <w:b/>
+          <w:bCs/>
+          <w:sz w:val="24"/>
+          <w:szCs w:val="24"/>
+          <w:u w:val="single"/>
+        </w:rPr>
+      </w:pPr>
+    </w:p>
+    <w:p>
+      <w:pPr>
+        <w:rPr>
+          <w:b/>
+          <w:bCs/>
+          <w:sz w:val="24"/>
+          <w:szCs w:val="24"/>
+          <w:u w:val="single"/>
+        </w:rPr>
+      </w:pPr>
+    </w:p>
+    <w:p>
+      <w:pPr>
+        <w:rPr>
+          <w:b/>
+          <w:bCs/>
+          <w:sz w:val="24"/>
+          <w:szCs w:val="24"/>
+          <w:u w:val="single"/>
+        </w:rPr>
+      </w:pPr>
+      <w:r>
+        <w:rPr>
+          <w:b/>
+          <w:bCs/>
+          <w:sz w:val="24"/>
+          <w:szCs w:val="24"/>
+          <w:u w:val="single"/>
+        </w:rPr>
+        <w:lastRenderedPageBreak/>
+        <w:t>Administrateur – Gestion des ligues :</w:t>
+      </w:r>
+    </w:p>
+    <w:p>
+      <w:pPr>
+        <w:rPr>
+          <w:b/>
+          <w:bCs/>
+          <w:sz w:val="24"/>
+          <w:szCs w:val="24"/>
+          <w:u w:val="single"/>
+        </w:rPr>
+      </w:pPr>
+    </w:p>
+    <w:p>
+      <w:pPr>
+        <w:rPr>
+          <w:b/>
+          <w:bCs/>
+          <w:sz w:val="24"/>
+          <w:szCs w:val="24"/>
+          <w:u w:val="single"/>
+        </w:rPr>
+      </w:pPr>
+      <w:r>
+        <w:rPr>
+          <w:noProof/>
+        </w:rPr>
+        <w:drawing>
+          <wp:inline distT="0" distB="0" distL="0" distR="0" wp14:anchorId="0230801A" wp14:editId="2A31CEFB">
+            <wp:extent cx="5760720" cy="2900045"/>
+            <wp:effectExtent l="0" t="0" r="0" b="0"/>
+            <wp:docPr id="4" name="Image 4"/>
+            <wp:cNvGraphicFramePr>
+              <a:graphicFrameLocks xmlns:a="http://schemas.openxmlformats.org/drawingml/2006/main" noChangeAspect="1"/>
+            </wp:cNvGraphicFramePr>
+            <a:graphic xmlns:a="http://schemas.openxmlformats.org/drawingml/2006/main">
+              <a:graphicData uri="http://schemas.openxmlformats.org/drawingml/2006/picture">
+                <pic:pic xmlns:pic="http://schemas.openxmlformats.org/drawingml/2006/picture">
+                  <pic:nvPicPr>
+                    <pic:cNvPr id="1" name=""/>
+                    <pic:cNvPicPr/>
+                  </pic:nvPicPr>
+                  <pic:blipFill>
+                    <a:blip r:embed="rId11"/>
+                    <a:stretch>
+                      <a:fillRect/>
+                    </a:stretch>
+                  </pic:blipFill>
+                  <pic:spPr>
+                    <a:xfrm>
+                      <a:off x="0" y="0"/>
+                      <a:ext cx="5760720" cy="2900045"/>
+                    </a:xfrm>
+                    <a:prstGeom prst="rect">
+                      <a:avLst/>
+                    </a:prstGeom>
+                  </pic:spPr>
+                </pic:pic>
+              </a:graphicData>
+            </a:graphic>
+          </wp:inline>
+        </w:drawing>
+      </w:r>
+    </w:p>
+    <w:p>
+      <w:pPr>
+        <w:rPr>
+          <w:b/>
+          <w:bCs/>
+          <w:sz w:val="24"/>
+          <w:szCs w:val="24"/>
+          <w:u w:val="single"/>
+        </w:rPr>
+      </w:pPr>
+      <w:r>
+        <w:rPr>
+          <w:b/>
+          <w:bCs/>
+          <w:sz w:val="24"/>
+          <w:szCs w:val="24"/>
+          <w:u w:val="single"/>
+        </w:rPr>
+        <w:t xml:space="preserve">Gestions des comptes utilisateurs, des salles et des ligues </w:t>
+      </w:r>
+      <w:r>
+        <w:rPr>
+          <w:b/>
+          <w:bCs/>
+          <w:sz w:val="24"/>
+          <w:szCs w:val="24"/>
+          <w:u w:val="single"/>
+        </w:rPr>
+        <w:t>:</w:t>
+      </w:r>
+    </w:p>
+    <w:p>
+      <w:pPr>
+        <w:rPr>
+          <w:b/>
+          <w:bCs/>
+          <w:sz w:val="24"/>
+          <w:szCs w:val="24"/>
+          <w:u w:val="single"/>
+        </w:rPr>
+      </w:pPr>
+    </w:p>
+    <w:p>
+      <w:pPr>
+        <w:rPr>
+          <w:b/>
+          <w:bCs/>
+          <w:noProof/>
+          <w:u w:val="single"/>
+        </w:rPr>
+      </w:pPr>
+      <w:r>
+        <w:rPr>
+          <w:noProof/>
+        </w:rPr>
+        <w:drawing>
+          <wp:inline distT="0" distB="0" distL="0" distR="0" wp14:anchorId="2F07FC56" wp14:editId="101C9C4B">
+            <wp:extent cx="5760720" cy="2867025"/>
+            <wp:effectExtent l="0" t="0" r="0" b="9525"/>
+            <wp:docPr id="5" name="Image 5"/>
+            <wp:cNvGraphicFramePr>
+              <a:graphicFrameLocks xmlns:a="http://schemas.openxmlformats.org/drawingml/2006/main" noChangeAspect="1"/>
+            </wp:cNvGraphicFramePr>
+            <a:graphic xmlns:a="http://schemas.openxmlformats.org/drawingml/2006/main">
+              <a:graphicData uri="http://schemas.openxmlformats.org/drawingml/2006/picture">
+                <pic:pic xmlns:pic="http://schemas.openxmlformats.org/drawingml/2006/picture">
+                  <pic:nvPicPr>
+                    <pic:cNvPr id="1" name=""/>
+                    <pic:cNvPicPr/>
+                  </pic:nvPicPr>
+                  <pic:blipFill>
+                    <a:blip r:embed="rId12"/>
+                    <a:stretch>
+                      <a:fillRect/>
+                    </a:stretch>
+                  </pic:blipFill>
+                  <pic:spPr>
+                    <a:xfrm>
+                      <a:off x="0" y="0"/>
+                      <a:ext cx="5760720" cy="2867025"/>
+                    </a:xfrm>
+                    <a:prstGeom prst="rect">
+                      <a:avLst/>
+                    </a:prstGeom>
+                  </pic:spPr>
+                </pic:pic>
+              </a:graphicData>
+            </a:graphic>
+          </wp:inline>
+        </w:drawing>
+      </w:r>
+    </w:p>
+    <w:p>
+      <w:pPr>
+        <w:rPr>
+          <w:rFonts w:ascii="Agency FB" w:eastAsiaTheme="majorEastAsia" w:hAnsi="Agency FB" w:cstheme="majorBidi"/>
+          <w:b/>
+          <w:bCs/>
+          <w:color w:val="354B60"/>
+          <w:sz w:val="36"/>
+          <w:szCs w:val="36"/>
+          <w:u w:val="single"/>
+        </w:rPr>
+      </w:pPr>
+      <w:r>
+        <w:rPr>
+          <w:rFonts w:ascii="Agency FB" w:eastAsiaTheme="majorEastAsia" w:hAnsi="Agency FB" w:cstheme="majorBidi"/>
+          <w:b/>
+          <w:bCs/>
+          <w:color w:val="354B60"/>
+          <w:sz w:val="36"/>
+          <w:szCs w:val="36"/>
+          <w:u w:val="single"/>
+        </w:rPr>
+        <w:br w:type="page"/>
+      </w:r>
+    </w:p>
+    <w:p>
+      <w:pPr>
+        <w:pStyle w:val="Paragraphedeliste"/>
+        <w:numPr>
+          <w:ilvl w:val="1"/>
+          <w:numId w:val="2"/>
+        </w:numPr>
+        <w:rPr>
+          <w:rFonts w:ascii="Agency FB" w:eastAsiaTheme="majorEastAsia" w:hAnsi="Agency FB" w:cstheme="majorBidi"/>
+          <w:b/>
+          <w:bCs/>
+          <w:color w:val="354B60"/>
+          <w:sz w:val="36"/>
+          <w:szCs w:val="36"/>
+          <w:u w:val="single"/>
+        </w:rPr>
+      </w:pPr>
+      <w:r>
+        <w:rPr>
+          <w:rFonts w:ascii="Agency FB" w:eastAsiaTheme="majorEastAsia" w:hAnsi="Agency FB" w:cstheme="majorBidi"/>
+          <w:b/>
+          <w:bCs/>
+          <w:color w:val="354B60"/>
+          <w:sz w:val="36"/>
+          <w:szCs w:val="36"/>
+          <w:u w:val="single"/>
+        </w:rPr>
+        <w:lastRenderedPageBreak/>
+        <w:t>Diagramme de séquence des notes de frais</w:t>
+      </w:r>
+    </w:p>
+    <w:p>
+      <w:pPr>
+        <w:rPr>
+          <w:sz w:val="24"/>
+          <w:szCs w:val="24"/>
+        </w:rPr>
+      </w:pPr>
+      <w:r>
+        <w:rPr>
+          <w:sz w:val="24"/>
+          <w:szCs w:val="24"/>
+        </w:rPr>
+        <w:t xml:space="preserve">Voici les diagrammes de séquences établis en vu de </w:t>
+      </w:r>
+      <w:r>
+        <w:rPr>
+          <w:sz w:val="24"/>
+          <w:szCs w:val="24"/>
+        </w:rPr>
+        <w:t>l’affichage et de la ré</w:t>
+      </w:r>
+      <w:r>
+        <w:rPr>
+          <w:sz w:val="24"/>
+          <w:szCs w:val="24"/>
+        </w:rPr>
+        <w:t>servation</w:t>
+      </w:r>
+      <w:r>
+        <w:rPr>
+          <w:sz w:val="24"/>
+          <w:szCs w:val="24"/>
+        </w:rPr>
+        <w:t xml:space="preserve"> des créneaux horaires :</w:t>
+      </w:r>
+      <w:r>
+        <w:rPr>
+          <w:sz w:val="24"/>
+          <w:szCs w:val="24"/>
+        </w:rPr>
+        <w:t xml:space="preserve"> </w:t>
+      </w:r>
+    </w:p>
+    <w:p>
+      <w:pPr>
+        <w:rPr>
+          <w:b/>
+          <w:bCs/>
+          <w:sz w:val="24"/>
+          <w:szCs w:val="24"/>
+          <w:u w:val="single"/>
+        </w:rPr>
+      </w:pPr>
+      <w:r>
+        <w:rPr>
+          <w:b/>
+          <w:bCs/>
+          <w:sz w:val="24"/>
+          <w:szCs w:val="24"/>
+          <w:u w:val="single"/>
+        </w:rPr>
+        <w:t xml:space="preserve">Affichage </w:t>
+      </w:r>
+      <w:r>
+        <w:rPr>
+          <w:b/>
+          <w:bCs/>
+          <w:sz w:val="24"/>
+          <w:szCs w:val="24"/>
+          <w:u w:val="single"/>
+        </w:rPr>
+        <w:t>du planning</w:t>
+      </w:r>
+      <w:r>
+        <w:rPr>
+          <w:b/>
+          <w:bCs/>
+          <w:sz w:val="24"/>
+          <w:szCs w:val="24"/>
+          <w:u w:val="single"/>
+        </w:rPr>
+        <w:t> :</w:t>
+      </w:r>
+    </w:p>
+    <w:p>
+      <w:pPr>
+        <w:rPr>
+          <w:sz w:val="24"/>
+          <w:szCs w:val="24"/>
+        </w:rPr>
+      </w:pPr>
+      <w:r>
+        <w:rPr>
+          <w:noProof/>
+        </w:rPr>
+        <w:drawing>
+          <wp:inline distT="0" distB="0" distL="0" distR="0" wp14:anchorId="0ED50077" wp14:editId="7CF7830A">
+            <wp:extent cx="5760720" cy="3481705"/>
+            <wp:effectExtent l="0" t="0" r="0" b="4445"/>
+            <wp:docPr id="13" name="Image 13"/>
+            <wp:cNvGraphicFramePr>
+              <a:graphicFrameLocks xmlns:a="http://schemas.openxmlformats.org/drawingml/2006/main" noChangeAspect="1"/>
+            </wp:cNvGraphicFramePr>
+            <a:graphic xmlns:a="http://schemas.openxmlformats.org/drawingml/2006/main">
+              <a:graphicData uri="http://schemas.openxmlformats.org/drawingml/2006/picture">
+                <pic:pic xmlns:pic="http://schemas.openxmlformats.org/drawingml/2006/picture">
+                  <pic:nvPicPr>
+                    <pic:cNvPr id="1" name=""/>
+                    <pic:cNvPicPr/>
+                  </pic:nvPicPr>
+                  <pic:blipFill>
+                    <a:blip r:embed="rId13"/>
+                    <a:stretch>
+                      <a:fillRect/>
+                    </a:stretch>
+                  </pic:blipFill>
+                  <pic:spPr>
+                    <a:xfrm>
+                      <a:off x="0" y="0"/>
                       <a:ext cx="5760720" cy="3481705"/>
                     </a:xfrm>
                     <a:prstGeom prst="rect">
@@ -2830,7 +3099,7 @@
                     <pic:cNvPicPr/>
                   </pic:nvPicPr>
                   <pic:blipFill>
-                    <a:blip r:embed="rId10"/>
+                    <a:blip r:embed="rId14"/>
                     <a:stretch>
                       <a:fillRect/>
                     </a:stretch>
@@ -5692,7 +5961,7 @@
 </file>
 
 <file path=customXml/itemProps1.xml><?xml version="1.0" encoding="utf-8"?>
-<ds:datastoreItem xmlns:ds="http://schemas.openxmlformats.org/officeDocument/2006/customXml" ds:itemID="{CC275C98-E04A-44F1-B65D-CB7B980D8AD2}">
+<ds:datastoreItem xmlns:ds="http://schemas.openxmlformats.org/officeDocument/2006/customXml" ds:itemID="{3A8E2D65-111C-4C51-80E9-C82D7D9E98A2}">
   <ds:schemaRefs>
     <ds:schemaRef ds:uri="http://schemas.openxmlformats.org/officeDocument/2006/bibliography"/>
   </ds:schemaRefs>

</xml_diff>